<commit_message>
Updated readme and fixed a typo
</commit_message>
<xml_diff>
--- a/Brett_Pennington.docx
+++ b/Brett_Pennington.docx
@@ -527,7 +527,7 @@
           <w:szCs w:val="24"/>
           <w:rtl w:val="0"/>
         </w:rPr>
-        <w:t xml:space="preserve">Lead the team to write a planning stack for next generation features</w:t>
+        <w:t xml:space="preserve">Led the team to write a planning stack for next generation features</w:t>
       </w:r>
     </w:p>
     <w:p>
@@ -4384,7 +4384,7 @@
 
 <file path=customXML/item1.xml><?xml version="1.0" encoding="utf-8"?>
 <go:gDocsCustomXmlDataStorage xmlns:go="http://customooxmlschemas.google.com/" xmlns:r="http://schemas.openxmlformats.org/officeDocument/2006/relationships">
-  <go:docsCustomData xmlns:go="http://customooxmlschemas.google.com/" roundtripDataSignature="AMtx7mh2AVlASLt1aKxztsyZoixFbnCEDw==">AMUW2mUfywXQ5wTJ2hkb1+nL2Ae463dAeLMuK22m11QftyRiy1s8HAHnU6XSV+zszhPgzaD4IC7g+CD0iaBJO+PZkUqJGGxxdgbIuM0IqLR+Zr1OStdYdPVRVX1jrEAo68t7WRGxuNlm</go:docsCustomData>
+  <go:docsCustomData xmlns:go="http://customooxmlschemas.google.com/" roundtripDataSignature="AMtx7mh2AVlASLt1aKxztsyZoixFbnCEDw==">AMUW2mUUqYMr/dn9Jt51RxbH+16RA61CREjwGhYw7Jn6BbYS2oIJBvFyh88dbhzkejU1zvcX2LRGukOdgr7/MY0Yot91X3MkS2bpmUAgdGmnDJsHd14j4sqNFmoJaB8yEi2mefaCSwWH</go:docsCustomData>
 </go:gDocsCustomXmlDataStorage>
 </file>
 

</xml_diff>